<commit_message>
Almost everything in SecretNumber is done!
Refractoring, reformating, renaming, adding xml comments are all done.
Bug fixes also done.
Testing done.
Some cosmetic changes may be done at a future time. Also more testing
could be conducted (although not needed) just to be ultra safe.
</commit_message>
<xml_diff>
--- a/Change Notes/SecretNumber (KrisNickson) change notes.docx
+++ b/Change Notes/SecretNumber (KrisNickson) change notes.docx
@@ -19,6 +19,7 @@
         </w:rPr>
         <w:t xml:space="preserve">Renamed class </w:t>
       </w:r>
+      <w:proofErr w:type="spellStart"/>
       <w:r>
         <w:rPr>
           <w:b/>
@@ -26,12 +27,14 @@
         </w:rPr>
         <w:t>BullsAndCowsNumber</w:t>
       </w:r>
+      <w:proofErr w:type="spellEnd"/>
       <w:r>
         <w:rPr>
           <w:lang w:val="en-US"/>
         </w:rPr>
         <w:t xml:space="preserve"> to </w:t>
       </w:r>
+      <w:proofErr w:type="spellStart"/>
       <w:r>
         <w:rPr>
           <w:b/>
@@ -39,6 +42,7 @@
         </w:rPr>
         <w:t>SecretNumber</w:t>
       </w:r>
+      <w:proofErr w:type="spellEnd"/>
     </w:p>
     <w:p>
       <w:pPr>
@@ -81,8 +85,30 @@
           <w:lang w:val="en-US"/>
         </w:rPr>
         <w:br/>
-        <w:t>char[] cheatNumber =&gt; private char[] cheatNumber</w:t>
-      </w:r>
+        <w:t xml:space="preserve">char[] </w:t>
+      </w:r>
+      <w:proofErr w:type="spellStart"/>
+      <w:r>
+        <w:rPr>
+          <w:lang w:val="en-US"/>
+        </w:rPr>
+        <w:t>cheatNumber</w:t>
+      </w:r>
+      <w:proofErr w:type="spellEnd"/>
+      <w:r>
+        <w:rPr>
+          <w:lang w:val="en-US"/>
+        </w:rPr>
+        <w:t xml:space="preserve"> =&gt; private char[] </w:t>
+      </w:r>
+      <w:proofErr w:type="spellStart"/>
+      <w:r>
+        <w:rPr>
+          <w:lang w:val="en-US"/>
+        </w:rPr>
+        <w:t>cheatNumber</w:t>
+      </w:r>
+      <w:proofErr w:type="spellEnd"/>
     </w:p>
     <w:p>
       <w:pPr>
@@ -165,6 +191,7 @@
         </w:rPr>
         <w:t xml:space="preserve">Renamed </w:t>
       </w:r>
+      <w:proofErr w:type="spellStart"/>
       <w:r>
         <w:rPr>
           <w:b/>
@@ -172,12 +199,14 @@
         </w:rPr>
         <w:t>rrr</w:t>
       </w:r>
+      <w:proofErr w:type="spellEnd"/>
       <w:r>
         <w:rPr>
           <w:lang w:val="en-US"/>
         </w:rPr>
         <w:t xml:space="preserve"> to </w:t>
       </w:r>
+      <w:proofErr w:type="spellStart"/>
       <w:r>
         <w:rPr>
           <w:b/>
@@ -185,6 +214,7 @@
         </w:rPr>
         <w:t>randomGenerator</w:t>
       </w:r>
+      <w:proofErr w:type="spellEnd"/>
     </w:p>
     <w:p>
       <w:pPr>
@@ -217,6 +247,7 @@
         </w:rPr>
         <w:t xml:space="preserve"> to </w:t>
       </w:r>
+      <w:proofErr w:type="spellStart"/>
       <w:r>
         <w:rPr>
           <w:b/>
@@ -224,6 +255,7 @@
         </w:rPr>
         <w:t>cheatsCount</w:t>
       </w:r>
+      <w:proofErr w:type="spellEnd"/>
     </w:p>
     <w:p>
       <w:pPr>
@@ -241,28 +273,354 @@
         <w:rPr>
           <w:lang w:val="en-US"/>
         </w:rPr>
-        <w:t>Reformat</w:t>
-      </w:r>
-      <w:r>
-        <w:rPr>
-          <w:lang w:val="en-US"/>
-        </w:rPr>
-        <w:t>t</w:t>
+        <w:t>General reformatting done – added/removed empty lines/spaces, added brackets where needed.</w:t>
+      </w:r>
+    </w:p>
+    <w:p>
+      <w:pPr>
+        <w:pStyle w:val="ListParagraph"/>
+        <w:numPr>
+          <w:ilvl w:val="0"/>
+          <w:numId w:val="1"/>
+        </w:numPr>
+        <w:jc w:val="left"/>
+        <w:rPr>
+          <w:lang w:val="en-US"/>
+        </w:rPr>
+      </w:pPr>
+      <w:r>
+        <w:rPr>
+          <w:lang w:val="en-US"/>
+        </w:rPr>
+        <w:t xml:space="preserve">Extracted the validation logic from </w:t>
+      </w:r>
+      <w:proofErr w:type="spellStart"/>
+      <w:r>
+        <w:rPr>
+          <w:b/>
+          <w:lang w:val="en-US"/>
+        </w:rPr>
+        <w:t>CheckUserGuess</w:t>
+      </w:r>
+      <w:proofErr w:type="spellEnd"/>
+      <w:r>
+        <w:rPr>
+          <w:lang w:val="en-US"/>
+        </w:rPr>
+        <w:t xml:space="preserve"> and </w:t>
+      </w:r>
+      <w:proofErr w:type="spellStart"/>
+      <w:r>
+        <w:rPr>
+          <w:b/>
+          <w:lang w:val="en-US"/>
+        </w:rPr>
+        <w:t>TryToGuess</w:t>
+      </w:r>
+      <w:proofErr w:type="spellEnd"/>
+      <w:r>
+        <w:rPr>
+          <w:lang w:val="en-US"/>
+        </w:rPr>
+        <w:t xml:space="preserve"> in a separate method called </w:t>
+      </w:r>
+      <w:proofErr w:type="spellStart"/>
+      <w:r>
+        <w:rPr>
+          <w:b/>
+          <w:lang w:val="en-US"/>
+        </w:rPr>
+        <w:t>ValidateGuessNumber</w:t>
+      </w:r>
+      <w:proofErr w:type="spellEnd"/>
+    </w:p>
+    <w:p>
+      <w:pPr>
+        <w:pStyle w:val="ListParagraph"/>
+        <w:numPr>
+          <w:ilvl w:val="0"/>
+          <w:numId w:val="1"/>
+        </w:numPr>
+        <w:jc w:val="left"/>
+        <w:rPr>
+          <w:lang w:val="en-US"/>
+        </w:rPr>
+      </w:pPr>
+      <w:r>
+        <w:rPr>
+          <w:lang w:val="en-US"/>
+        </w:rPr>
+        <w:t xml:space="preserve">Modified the validation logic in </w:t>
+      </w:r>
+      <w:proofErr w:type="spellStart"/>
+      <w:r>
+        <w:rPr>
+          <w:lang w:val="en-US"/>
+        </w:rPr>
+        <w:t>ValidateGuessNumber</w:t>
+      </w:r>
+      <w:proofErr w:type="spellEnd"/>
+      <w:r>
+        <w:rPr>
+          <w:lang w:val="en-US"/>
+        </w:rPr>
+        <w:t xml:space="preserve"> to more naturally check the input.</w:t>
+      </w:r>
+    </w:p>
+    <w:p>
+      <w:pPr>
+        <w:pStyle w:val="ListParagraph"/>
+        <w:numPr>
+          <w:ilvl w:val="0"/>
+          <w:numId w:val="1"/>
+        </w:numPr>
+        <w:jc w:val="left"/>
+        <w:rPr>
+          <w:lang w:val="en-US"/>
+        </w:rPr>
+      </w:pPr>
+      <w:r>
+        <w:rPr>
+          <w:lang w:val="en-US"/>
+        </w:rPr>
+        <w:t xml:space="preserve">Added </w:t>
+      </w:r>
+      <w:r>
+        <w:rPr>
+          <w:b/>
+          <w:lang w:val="en-US"/>
+        </w:rPr>
+        <w:t>this.</w:t>
+      </w:r>
+      <w:r>
+        <w:rPr>
+          <w:lang w:val="en-US"/>
+        </w:rPr>
+        <w:t xml:space="preserve"> </w:t>
+      </w:r>
+      <w:r>
+        <w:rPr>
+          <w:lang w:val="en-US"/>
+        </w:rPr>
+        <w:t>w</w:t>
+      </w:r>
+      <w:r>
+        <w:rPr>
+          <w:lang w:val="en-US"/>
+        </w:rPr>
+        <w:t>herever is needed</w:t>
+      </w:r>
+    </w:p>
+    <w:p>
+      <w:pPr>
+        <w:pStyle w:val="ListParagraph"/>
+        <w:numPr>
+          <w:ilvl w:val="0"/>
+          <w:numId w:val="1"/>
+        </w:numPr>
+        <w:jc w:val="left"/>
+        <w:rPr>
+          <w:lang w:val="en-US"/>
+        </w:rPr>
+      </w:pPr>
+      <w:r>
+        <w:rPr>
+          <w:lang w:val="en-US"/>
+        </w:rPr>
+        <w:t xml:space="preserve">Added a static method </w:t>
+      </w:r>
+      <w:proofErr w:type="spellStart"/>
+      <w:r>
+        <w:rPr>
+          <w:b/>
+          <w:lang w:val="en-US"/>
+        </w:rPr>
+        <w:t>GetMockNumber</w:t>
+      </w:r>
+      <w:proofErr w:type="spellEnd"/>
+      <w:r>
+        <w:rPr>
+          <w:lang w:val="en-US"/>
+        </w:rPr>
+        <w:t xml:space="preserve"> which is used when testing </w:t>
+      </w:r>
+      <w:proofErr w:type="spellStart"/>
+      <w:r>
+        <w:rPr>
+          <w:b/>
+          <w:lang w:val="en-US"/>
+        </w:rPr>
+        <w:t>CheckUserGuess</w:t>
+      </w:r>
+      <w:proofErr w:type="spellEnd"/>
+    </w:p>
+    <w:p>
+      <w:pPr>
+        <w:pStyle w:val="ListParagraph"/>
+        <w:numPr>
+          <w:ilvl w:val="0"/>
+          <w:numId w:val="1"/>
+        </w:numPr>
+        <w:jc w:val="left"/>
+        <w:rPr>
+          <w:lang w:val="en-US"/>
+        </w:rPr>
+      </w:pPr>
+      <w:r>
+        <w:rPr>
+          <w:lang w:val="en-US"/>
+        </w:rPr>
+        <w:t xml:space="preserve">Rewrote the logic in </w:t>
+      </w:r>
+      <w:proofErr w:type="spellStart"/>
+      <w:r>
+        <w:rPr>
+          <w:b/>
+          <w:lang w:val="en-US"/>
+        </w:rPr>
+        <w:t>TryToGuess</w:t>
+      </w:r>
+      <w:proofErr w:type="spellEnd"/>
+      <w:r>
+        <w:rPr>
+          <w:lang w:val="en-US"/>
+        </w:rPr>
+        <w:t xml:space="preserve"> which checks for bulls and cows in a way which avoids code repetition</w:t>
+      </w:r>
+      <w:r>
+        <w:rPr>
+          <w:lang w:val="en-US"/>
+        </w:rPr>
+        <w:t xml:space="preserve"> but retains the logic of the original creator</w:t>
+      </w:r>
+      <w:r>
+        <w:rPr>
+          <w:lang w:val="en-US"/>
+        </w:rPr>
+        <w:t xml:space="preserve"> as much as possible</w:t>
+      </w:r>
+      <w:r>
+        <w:rPr>
+          <w:lang w:val="en-US"/>
+        </w:rPr>
+        <w:t xml:space="preserve">. As a result we have two new methods – </w:t>
+      </w:r>
+      <w:proofErr w:type="spellStart"/>
+      <w:r>
+        <w:rPr>
+          <w:b/>
+          <w:lang w:val="en-US"/>
+        </w:rPr>
+        <w:t>CheckForCows</w:t>
+      </w:r>
+      <w:proofErr w:type="spellEnd"/>
+      <w:r>
+        <w:rPr>
+          <w:lang w:val="en-US"/>
+        </w:rPr>
+        <w:t xml:space="preserve"> and </w:t>
+      </w:r>
+      <w:proofErr w:type="spellStart"/>
+      <w:r>
+        <w:rPr>
+          <w:b/>
+          <w:lang w:val="en-US"/>
+        </w:rPr>
+        <w:t>CheckForBulls</w:t>
+      </w:r>
+      <w:proofErr w:type="spellEnd"/>
+    </w:p>
+    <w:p>
+      <w:pPr>
+        <w:pStyle w:val="ListParagraph"/>
+        <w:numPr>
+          <w:ilvl w:val="0"/>
+          <w:numId w:val="1"/>
+        </w:numPr>
+        <w:jc w:val="left"/>
+        <w:rPr>
+          <w:lang w:val="en-US"/>
+        </w:rPr>
+      </w:pPr>
+      <w:r>
+        <w:rPr>
+          <w:lang w:val="en-US"/>
+        </w:rPr>
+        <w:t xml:space="preserve">Moved all remaining logic in </w:t>
+      </w:r>
+      <w:proofErr w:type="spellStart"/>
+      <w:r>
+        <w:rPr>
+          <w:b/>
+          <w:lang w:val="en-US"/>
+        </w:rPr>
+        <w:t>TryToGuess</w:t>
+      </w:r>
+      <w:proofErr w:type="spellEnd"/>
+      <w:r>
+        <w:rPr>
+          <w:lang w:val="en-US"/>
+        </w:rPr>
+        <w:t xml:space="preserve"> to </w:t>
+      </w:r>
+      <w:proofErr w:type="spellStart"/>
+      <w:r>
+        <w:rPr>
+          <w:b/>
+          <w:lang w:val="en-US"/>
+        </w:rPr>
+        <w:t>CheckUserGuess</w:t>
+      </w:r>
+      <w:proofErr w:type="spellEnd"/>
+      <w:r>
+        <w:rPr>
+          <w:b/>
+          <w:lang w:val="en-US"/>
+        </w:rPr>
+        <w:t xml:space="preserve">. </w:t>
+      </w:r>
+      <w:proofErr w:type="spellStart"/>
+      <w:r>
+        <w:rPr>
+          <w:b/>
+          <w:lang w:val="en-US"/>
+        </w:rPr>
+        <w:t>TryToGuess</w:t>
+      </w:r>
+      <w:proofErr w:type="spellEnd"/>
+      <w:r>
+        <w:rPr>
+          <w:lang w:val="en-US"/>
+        </w:rPr>
+        <w:t xml:space="preserve"> was removed entirely. </w:t>
+      </w:r>
+    </w:p>
+    <w:p>
+      <w:pPr>
+        <w:pStyle w:val="ListParagraph"/>
+        <w:numPr>
+          <w:ilvl w:val="0"/>
+          <w:numId w:val="1"/>
+        </w:numPr>
+        <w:jc w:val="left"/>
+        <w:rPr>
+          <w:lang w:val="en-US"/>
+        </w:rPr>
+      </w:pPr>
+      <w:r>
+        <w:rPr>
+          <w:lang w:val="en-US"/>
+        </w:rPr>
+        <w:t>Added XML comments to every method which needs them</w:t>
+      </w:r>
+      <w:r>
+        <w:rPr>
+          <w:lang w:val="en-US"/>
+        </w:rPr>
+        <w:t>.</w:t>
       </w:r>
       <w:bookmarkStart w:id="0" w:name="_GoBack"/>
       <w:bookmarkEnd w:id="0"/>
-      <w:r>
-        <w:rPr>
-          <w:lang w:val="en-US"/>
-        </w:rPr>
-        <w:t>ed the sw</w:t>
-      </w:r>
-      <w:r>
-        <w:rPr>
-          <w:lang w:val="en-US"/>
-        </w:rPr>
-        <w:t>itch block in GetCheat() method</w:t>
-      </w:r>
     </w:p>
     <w:sectPr>
       <w:pgSz w:w="11906" w:h="16838"/>

</xml_diff>